<commit_message>
I have finihed the program in terms of no errors and is ready for submission, however, I will be trying to make the code more simplified and easier to read.
</commit_message>
<xml_diff>
--- a/Assessment Cover Sheet Template 2020 - Introduction to CSharp.docx
+++ b/Assessment Cover Sheet Template 2020 - Introduction to CSharp.docx
@@ -89,7 +89,6 @@
             <w:placeholder>
               <w:docPart w:val="34DE06009A8440D8910CE7ECB689A1CE"/>
             </w:placeholder>
-            <w:showingPlcHdr/>
             <w:text/>
           </w:sdtPr>
           <w:sdtEndPr>
@@ -114,11 +113,17 @@
                 </w:pPr>
                 <w:r>
                   <w:rPr>
-                    <w:rStyle w:val="PlaceholderText"/>
+                    <w:rStyle w:val="Style1"/>
                     <w:sz w:val="20"/>
                     <w:szCs w:val="20"/>
                   </w:rPr>
-                  <w:t>Please enter your name.</w:t>
+                  <w:t>B</w:t>
+                </w:r>
+                <w:r>
+                  <w:rPr>
+                    <w:rStyle w:val="Style1"/>
+                  </w:rPr>
+                  <w:t>enjamin McDonald</w:t>
                 </w:r>
               </w:p>
             </w:tc>
@@ -154,23 +159,17 @@
         <w:sdt>
           <w:sdtPr>
             <w:rPr>
-              <w:rStyle w:val="Style1"/>
-              <w:sz w:val="20"/>
-              <w:szCs w:val="20"/>
+              <w:rFonts w:ascii="Arial" w:hAnsi="Arial" w:cs="Arial"/>
+              <w:color w:val="222222"/>
+              <w:shd w:val="clear" w:color="auto" w:fill="FFFFFF"/>
             </w:rPr>
             <w:id w:val="-941378021"/>
             <w:placeholder>
               <w:docPart w:val="1533A172DCE44AEA8611F796E7EB2A6F"/>
             </w:placeholder>
-            <w:showingPlcHdr/>
             <w:text/>
           </w:sdtPr>
-          <w:sdtEndPr>
-            <w:rPr>
-              <w:rStyle w:val="DefaultParagraphFont"/>
-              <w:rFonts w:ascii="Arial" w:hAnsi="Arial" w:cs="Arial"/>
-            </w:rPr>
-          </w:sdtEndPr>
+          <w:sdtEndPr/>
           <w:sdtContent>
             <w:tc>
               <w:tcPr>
@@ -187,11 +186,11 @@
                 </w:pPr>
                 <w:r>
                   <w:rPr>
-                    <w:rStyle w:val="PlaceholderText"/>
-                    <w:sz w:val="20"/>
-                    <w:szCs w:val="20"/>
+                    <w:rFonts w:ascii="Arial" w:hAnsi="Arial" w:cs="Arial"/>
+                    <w:color w:val="222222"/>
+                    <w:shd w:val="clear" w:color="auto" w:fill="FFFFFF"/>
                   </w:rPr>
-                  <w:t>Please enter your student number.</w:t>
+                  <w:t>AOI00008F0</w:t>
                 </w:r>
               </w:p>
             </w:tc>
@@ -235,7 +234,6 @@
             <w:placeholder>
               <w:docPart w:val="831D2B9BE5B54B1288A274D02E9769D8"/>
             </w:placeholder>
-            <w:showingPlcHdr/>
             <w:text/>
           </w:sdtPr>
           <w:sdtEndPr>
@@ -259,19 +257,11 @@
                 </w:pPr>
                 <w:r>
                   <w:rPr>
-                    <w:rStyle w:val="PlaceholderText"/>
+                    <w:rStyle w:val="Style1"/>
                     <w:sz w:val="20"/>
                     <w:szCs w:val="20"/>
                   </w:rPr>
-                  <w:t>s######@students.aie</w:t>
-                </w:r>
-                <w:r>
-                  <w:rPr>
-                    <w:rStyle w:val="PlaceholderText"/>
-                    <w:sz w:val="20"/>
-                    <w:szCs w:val="20"/>
-                  </w:rPr>
-                  <w:t>.edu.au</w:t>
+                  <w:t>S172834@students.aie.edu.au</w:t>
                 </w:r>
               </w:p>
             </w:tc>
@@ -502,7 +492,6 @@
             <w:placeholder>
               <w:docPart w:val="5C056EF1EB3747BFBF30046E2E99883E"/>
             </w:placeholder>
-            <w:showingPlcHdr/>
             <w:text/>
           </w:sdtPr>
           <w:sdtEndPr>
@@ -529,11 +518,29 @@
                 </w:pPr>
                 <w:r>
                   <w:rPr>
-                    <w:rStyle w:val="PlaceholderText"/>
+                    <w:rStyle w:val="Style1"/>
                     <w:sz w:val="20"/>
                     <w:szCs w:val="20"/>
                   </w:rPr>
-                  <w:t>Please list all teachers.</w:t>
+                  <w:t xml:space="preserve">Jay </w:t>
+                </w:r>
+                <w:proofErr w:type="spellStart"/>
+                <w:r>
+                  <w:rPr>
+                    <w:rStyle w:val="Style1"/>
+                    <w:sz w:val="20"/>
+                    <w:szCs w:val="20"/>
+                  </w:rPr>
+                  <w:t>Yabsley</w:t>
+                </w:r>
+                <w:proofErr w:type="spellEnd"/>
+                <w:r>
+                  <w:rPr>
+                    <w:rStyle w:val="Style1"/>
+                    <w:sz w:val="20"/>
+                    <w:szCs w:val="20"/>
+                  </w:rPr>
+                  <w:t xml:space="preserve">, Jesse </w:t>
                 </w:r>
               </w:p>
             </w:tc>
@@ -577,7 +584,6 @@
             <w:placeholder>
               <w:docPart w:val="F2536A1D56504D879687F34AE947B117"/>
             </w:placeholder>
-            <w:showingPlcHdr/>
             <w:text/>
           </w:sdtPr>
           <w:sdtEndPr/>
@@ -597,35 +603,17 @@
                 </w:pPr>
                 <w:r>
                   <w:rPr>
-                    <w:rStyle w:val="PlaceholderText"/>
+                    <w:rFonts w:ascii="Arial" w:hAnsi="Arial" w:cs="Arial"/>
                     <w:sz w:val="20"/>
                     <w:szCs w:val="20"/>
                   </w:rPr>
-                  <w:t>As defined by your teacher</w:t>
+                  <w:t>1</w:t>
                 </w:r>
                 <w:r>
                   <w:rPr>
-                    <w:rStyle w:val="PlaceholderText"/>
-                    <w:sz w:val="18"/>
-                    <w:szCs w:val="18"/>
+                    <w:rFonts w:ascii="Arial" w:hAnsi="Arial" w:cs="Arial"/>
                   </w:rPr>
-                  <w:t>/</w:t>
-                </w:r>
-                <w:r>
-                  <w:rPr>
-                    <w:rStyle w:val="PlaceholderText"/>
-                    <w:sz w:val="20"/>
-                    <w:szCs w:val="20"/>
-                  </w:rPr>
-                  <w:t>s</w:t>
-                </w:r>
-                <w:r>
-                  <w:rPr>
-                    <w:rStyle w:val="PlaceholderText"/>
-                    <w:sz w:val="20"/>
-                    <w:szCs w:val="20"/>
-                  </w:rPr>
-                  <w:t>.</w:t>
+                  <w:t>3/03/2020</w:t>
                 </w:r>
               </w:p>
             </w:tc>
@@ -754,7 +742,6 @@
                 <w:placeholder>
                   <w:docPart w:val="BF8AFD9C80E34DB88FFC6FEC32336045"/>
                 </w:placeholder>
-                <w:showingPlcHdr/>
                 <w:text/>
               </w:sdtPr>
               <w:sdtEndPr>
@@ -765,11 +752,11 @@
               <w:sdtContent>
                 <w:r>
                   <w:rPr>
-                    <w:rStyle w:val="PlaceholderText"/>
+                    <w:rStyle w:val="Style1"/>
                     <w:sz w:val="20"/>
                     <w:szCs w:val="20"/>
                   </w:rPr>
-                  <w:t>Canvas/Drive location/file path</w:t>
+                  <w:t>D:\AIE programming course\Shop-Keeper</w:t>
                 </w:r>
               </w:sdtContent>
             </w:sdt>
@@ -972,7 +959,7 @@
           </w:rPr>
           <w:id w:val="785697804"/>
           <w14:checkbox>
-            <w14:checked w14:val="0"/>
+            <w14:checked w14:val="1"/>
             <w14:checkedState w14:val="2612" w14:font="MS Gothic"/>
             <w14:uncheckedState w14:val="2610" w14:font="MS Gothic"/>
           </w14:checkbox>
@@ -986,7 +973,7 @@
               <w:sz w:val="36"/>
               <w:szCs w:val="20"/>
             </w:rPr>
-            <w:t>☐</w:t>
+            <w:t>☒</w:t>
           </w:r>
         </w:sdtContent>
       </w:sdt>
@@ -1371,7 +1358,7 @@
           </w:rPr>
           <w:id w:val="1849211127"/>
           <w14:checkbox>
-            <w14:checked w14:val="0"/>
+            <w14:checked w14:val="1"/>
             <w14:checkedState w14:val="2612" w14:font="MS Gothic"/>
             <w14:uncheckedState w14:val="2610" w14:font="MS Gothic"/>
           </w14:checkbox>
@@ -1384,7 +1371,7 @@
               <w:b/>
               <w:sz w:val="40"/>
             </w:rPr>
-            <w:t>☐</w:t>
+            <w:t>☒</w:t>
           </w:r>
         </w:sdtContent>
       </w:sdt>
@@ -1498,7 +1485,7 @@
           </w:rPr>
           <w:id w:val="-409921034"/>
           <w14:checkbox>
-            <w14:checked w14:val="0"/>
+            <w14:checked w14:val="1"/>
             <w14:checkedState w14:val="2612" w14:font="MS Gothic"/>
             <w14:uncheckedState w14:val="2610" w14:font="MS Gothic"/>
           </w14:checkbox>
@@ -1511,7 +1498,7 @@
               <w:b/>
               <w:sz w:val="40"/>
             </w:rPr>
-            <w:t>☐</w:t>
+            <w:t>☒</w:t>
           </w:r>
         </w:sdtContent>
       </w:sdt>
@@ -1598,7 +1585,7 @@
           </w:rPr>
           <w:id w:val="-814409225"/>
           <w14:checkbox>
-            <w14:checked w14:val="0"/>
+            <w14:checked w14:val="1"/>
             <w14:checkedState w14:val="2612" w14:font="MS Gothic"/>
             <w14:uncheckedState w14:val="2610" w14:font="MS Gothic"/>
           </w14:checkbox>
@@ -1611,7 +1598,7 @@
               <w:b/>
               <w:sz w:val="40"/>
             </w:rPr>
-            <w:t>☐</w:t>
+            <w:t>☒</w:t>
           </w:r>
         </w:sdtContent>
       </w:sdt>
@@ -1701,7 +1688,7 @@
           </w:rPr>
           <w:id w:val="-733150635"/>
           <w14:checkbox>
-            <w14:checked w14:val="0"/>
+            <w14:checked w14:val="1"/>
             <w14:checkedState w14:val="2612" w14:font="MS Gothic"/>
             <w14:uncheckedState w14:val="2610" w14:font="MS Gothic"/>
           </w14:checkbox>
@@ -1714,7 +1701,7 @@
               <w:b/>
               <w:sz w:val="40"/>
             </w:rPr>
-            <w:t>☐</w:t>
+            <w:t>☒</w:t>
           </w:r>
         </w:sdtContent>
       </w:sdt>
@@ -2398,6 +2385,12 @@
                 <w:rFonts w:ascii="Calibri" w:eastAsia="Calibri" w:hAnsi="Calibri" w:cs="Calibri"/>
               </w:rPr>
             </w:pPr>
+            <w:r>
+              <w:rPr>
+                <w:rFonts w:ascii="Calibri" w:eastAsia="Calibri" w:hAnsi="Calibri" w:cs="Calibri"/>
+              </w:rPr>
+              <w:t>Y</w:t>
+            </w:r>
           </w:p>
         </w:tc>
       </w:tr>
@@ -2435,6 +2428,12 @@
                 <w:rFonts w:ascii="Calibri" w:eastAsia="Calibri" w:hAnsi="Calibri" w:cs="Calibri"/>
               </w:rPr>
             </w:pPr>
+            <w:r>
+              <w:rPr>
+                <w:rFonts w:ascii="Calibri" w:eastAsia="Calibri" w:hAnsi="Calibri" w:cs="Calibri"/>
+              </w:rPr>
+              <w:t>Y</w:t>
+            </w:r>
           </w:p>
         </w:tc>
       </w:tr>
@@ -2472,6 +2471,12 @@
                 <w:rFonts w:ascii="Calibri" w:eastAsia="Calibri" w:hAnsi="Calibri" w:cs="Calibri"/>
               </w:rPr>
             </w:pPr>
+            <w:r>
+              <w:rPr>
+                <w:rFonts w:ascii="Calibri" w:eastAsia="Calibri" w:hAnsi="Calibri" w:cs="Calibri"/>
+              </w:rPr>
+              <w:t>Y</w:t>
+            </w:r>
           </w:p>
         </w:tc>
       </w:tr>
@@ -2509,6 +2514,12 @@
                 <w:rFonts w:ascii="Calibri" w:eastAsia="Calibri" w:hAnsi="Calibri" w:cs="Calibri"/>
               </w:rPr>
             </w:pPr>
+            <w:r>
+              <w:rPr>
+                <w:rFonts w:ascii="Calibri" w:eastAsia="Calibri" w:hAnsi="Calibri" w:cs="Calibri"/>
+              </w:rPr>
+              <w:t>Y</w:t>
+            </w:r>
           </w:p>
         </w:tc>
       </w:tr>
@@ -2546,6 +2557,12 @@
                 <w:rFonts w:ascii="Calibri" w:eastAsia="Calibri" w:hAnsi="Calibri" w:cs="Calibri"/>
               </w:rPr>
             </w:pPr>
+            <w:r>
+              <w:rPr>
+                <w:rFonts w:ascii="Calibri" w:eastAsia="Calibri" w:hAnsi="Calibri" w:cs="Calibri"/>
+              </w:rPr>
+              <w:t>Y</w:t>
+            </w:r>
           </w:p>
         </w:tc>
       </w:tr>
@@ -2583,6 +2600,12 @@
                 <w:rFonts w:ascii="Calibri" w:eastAsia="Calibri" w:hAnsi="Calibri" w:cs="Calibri"/>
               </w:rPr>
             </w:pPr>
+            <w:r>
+              <w:rPr>
+                <w:rFonts w:ascii="Calibri" w:eastAsia="Calibri" w:hAnsi="Calibri" w:cs="Calibri"/>
+              </w:rPr>
+              <w:t>Y</w:t>
+            </w:r>
           </w:p>
         </w:tc>
       </w:tr>
@@ -2620,6 +2643,12 @@
                 <w:rFonts w:ascii="Calibri" w:eastAsia="Calibri" w:hAnsi="Calibri" w:cs="Calibri"/>
               </w:rPr>
             </w:pPr>
+            <w:r>
+              <w:rPr>
+                <w:rFonts w:ascii="Calibri" w:eastAsia="Calibri" w:hAnsi="Calibri" w:cs="Calibri"/>
+              </w:rPr>
+              <w:t>Y</w:t>
+            </w:r>
           </w:p>
         </w:tc>
       </w:tr>
@@ -2657,6 +2686,12 @@
                 <w:rFonts w:ascii="Calibri" w:eastAsia="Calibri" w:hAnsi="Calibri" w:cs="Calibri"/>
               </w:rPr>
             </w:pPr>
+            <w:r>
+              <w:rPr>
+                <w:rFonts w:ascii="Calibri" w:eastAsia="Calibri" w:hAnsi="Calibri" w:cs="Calibri"/>
+              </w:rPr>
+              <w:t>Y</w:t>
+            </w:r>
           </w:p>
         </w:tc>
       </w:tr>
@@ -2694,6 +2729,12 @@
                 <w:rFonts w:ascii="Calibri" w:eastAsia="Calibri" w:hAnsi="Calibri" w:cs="Calibri"/>
               </w:rPr>
             </w:pPr>
+            <w:r>
+              <w:rPr>
+                <w:rFonts w:ascii="Calibri" w:eastAsia="Calibri" w:hAnsi="Calibri" w:cs="Calibri"/>
+              </w:rPr>
+              <w:t>Y</w:t>
+            </w:r>
           </w:p>
         </w:tc>
       </w:tr>
@@ -2731,6 +2772,12 @@
                 <w:rFonts w:ascii="Calibri" w:eastAsia="Calibri" w:hAnsi="Calibri" w:cs="Calibri"/>
               </w:rPr>
             </w:pPr>
+            <w:r>
+              <w:rPr>
+                <w:rFonts w:ascii="Calibri" w:eastAsia="Calibri" w:hAnsi="Calibri" w:cs="Calibri"/>
+              </w:rPr>
+              <w:t>Y</w:t>
+            </w:r>
           </w:p>
         </w:tc>
       </w:tr>
@@ -2768,6 +2815,12 @@
                 <w:rFonts w:ascii="Calibri" w:eastAsia="Calibri" w:hAnsi="Calibri" w:cs="Calibri"/>
               </w:rPr>
             </w:pPr>
+            <w:r>
+              <w:rPr>
+                <w:rFonts w:ascii="Calibri" w:eastAsia="Calibri" w:hAnsi="Calibri" w:cs="Calibri"/>
+              </w:rPr>
+              <w:t>Y</w:t>
+            </w:r>
           </w:p>
         </w:tc>
       </w:tr>
@@ -2805,6 +2858,12 @@
                 <w:rFonts w:ascii="Calibri" w:eastAsia="Calibri" w:hAnsi="Calibri" w:cs="Calibri"/>
               </w:rPr>
             </w:pPr>
+            <w:r>
+              <w:rPr>
+                <w:rFonts w:ascii="Calibri" w:eastAsia="Calibri" w:hAnsi="Calibri" w:cs="Calibri"/>
+              </w:rPr>
+              <w:t>Y</w:t>
+            </w:r>
           </w:p>
         </w:tc>
       </w:tr>
@@ -2925,6 +2984,12 @@
                 <w:rFonts w:ascii="Calibri" w:eastAsia="Calibri" w:hAnsi="Calibri" w:cs="Calibri"/>
               </w:rPr>
             </w:pPr>
+            <w:r>
+              <w:rPr>
+                <w:rFonts w:ascii="Calibri" w:eastAsia="Calibri" w:hAnsi="Calibri" w:cs="Calibri"/>
+              </w:rPr>
+              <w:t>100 hours</w:t>
+            </w:r>
           </w:p>
         </w:tc>
       </w:tr>
@@ -2959,8 +3024,12 @@
                 <w:rFonts w:ascii="Calibri" w:eastAsia="Calibri" w:hAnsi="Calibri" w:cs="Calibri"/>
               </w:rPr>
             </w:pPr>
-            <w:bookmarkStart w:id="0" w:name="_GoBack"/>
-            <w:bookmarkEnd w:id="0"/>
+            <w:r>
+              <w:rPr>
+                <w:rFonts w:ascii="Calibri" w:eastAsia="Calibri" w:hAnsi="Calibri" w:cs="Calibri"/>
+              </w:rPr>
+              <w:t>Once</w:t>
+            </w:r>
           </w:p>
         </w:tc>
       </w:tr>
@@ -3177,6 +3246,62 @@
                 <w:rFonts w:ascii="Calibri" w:eastAsia="Calibri" w:hAnsi="Calibri" w:cs="Calibri"/>
               </w:rPr>
             </w:pPr>
+            <w:proofErr w:type="spellStart"/>
+            <w:r>
+              <w:rPr>
+                <w:rFonts w:ascii="Calibri" w:eastAsia="Calibri" w:hAnsi="Calibri" w:cs="Calibri"/>
+              </w:rPr>
+              <w:t>I</w:t>
+            </w:r>
+            <w:r>
+              <w:rPr>
+                <w:rFonts w:ascii="Calibri" w:eastAsia="Calibri" w:hAnsi="Calibri" w:cs="Calibri"/>
+              </w:rPr>
+              <w:t>tems.cs</w:t>
+            </w:r>
+            <w:proofErr w:type="spellEnd"/>
+            <w:r>
+              <w:rPr>
+                <w:rFonts w:ascii="Calibri" w:eastAsia="Calibri" w:hAnsi="Calibri" w:cs="Calibri"/>
+              </w:rPr>
+              <w:t xml:space="preserve">, </w:t>
+            </w:r>
+            <w:proofErr w:type="spellStart"/>
+            <w:r>
+              <w:rPr>
+                <w:rFonts w:ascii="Calibri" w:eastAsia="Calibri" w:hAnsi="Calibri" w:cs="Calibri"/>
+              </w:rPr>
+              <w:t>Weapons.cs</w:t>
+            </w:r>
+            <w:proofErr w:type="spellEnd"/>
+            <w:r>
+              <w:rPr>
+                <w:rFonts w:ascii="Calibri" w:eastAsia="Calibri" w:hAnsi="Calibri" w:cs="Calibri"/>
+              </w:rPr>
+              <w:t xml:space="preserve">, </w:t>
+            </w:r>
+            <w:proofErr w:type="spellStart"/>
+            <w:r>
+              <w:rPr>
+                <w:rFonts w:ascii="Calibri" w:eastAsia="Calibri" w:hAnsi="Calibri" w:cs="Calibri"/>
+              </w:rPr>
+              <w:t>Potions.cs</w:t>
+            </w:r>
+            <w:proofErr w:type="spellEnd"/>
+            <w:r>
+              <w:rPr>
+                <w:rFonts w:ascii="Calibri" w:eastAsia="Calibri" w:hAnsi="Calibri" w:cs="Calibri"/>
+              </w:rPr>
+              <w:t xml:space="preserve">, </w:t>
+            </w:r>
+            <w:proofErr w:type="spellStart"/>
+            <w:r>
+              <w:rPr>
+                <w:rFonts w:ascii="Calibri" w:eastAsia="Calibri" w:hAnsi="Calibri" w:cs="Calibri"/>
+              </w:rPr>
+              <w:t>Armour.cs</w:t>
+            </w:r>
+            <w:proofErr w:type="spellEnd"/>
           </w:p>
         </w:tc>
         <w:tc>
@@ -3190,6 +3315,12 @@
                 <w:rFonts w:ascii="Calibri" w:eastAsia="Calibri" w:hAnsi="Calibri" w:cs="Calibri"/>
               </w:rPr>
             </w:pPr>
+            <w:r>
+              <w:rPr>
+                <w:rFonts w:ascii="Calibri" w:eastAsia="Calibri" w:hAnsi="Calibri" w:cs="Calibri"/>
+              </w:rPr>
+              <w:t>All Lines</w:t>
+            </w:r>
           </w:p>
         </w:tc>
       </w:tr>
@@ -3252,6 +3383,42 @@
                 <w:rFonts w:ascii="Calibri" w:eastAsia="Calibri" w:hAnsi="Calibri" w:cs="Calibri"/>
               </w:rPr>
             </w:pPr>
+            <w:proofErr w:type="spellStart"/>
+            <w:r>
+              <w:rPr>
+                <w:rFonts w:ascii="Calibri" w:eastAsia="Calibri" w:hAnsi="Calibri" w:cs="Calibri"/>
+              </w:rPr>
+              <w:t>Inventory.cs</w:t>
+            </w:r>
+            <w:proofErr w:type="spellEnd"/>
+          </w:p>
+          <w:p>
+            <w:pPr>
+              <w:spacing w:before="120" w:after="120"/>
+              <w:rPr>
+                <w:rFonts w:ascii="Calibri" w:eastAsia="Calibri" w:hAnsi="Calibri" w:cs="Calibri"/>
+              </w:rPr>
+            </w:pPr>
+            <w:proofErr w:type="spellStart"/>
+            <w:r>
+              <w:rPr>
+                <w:rFonts w:ascii="Calibri" w:eastAsia="Calibri" w:hAnsi="Calibri" w:cs="Calibri"/>
+              </w:rPr>
+              <w:t>P</w:t>
+            </w:r>
+            <w:r>
+              <w:rPr>
+                <w:rFonts w:ascii="Calibri" w:eastAsia="Calibri" w:hAnsi="Calibri" w:cs="Calibri"/>
+              </w:rPr>
+              <w:t>ro</w:t>
+            </w:r>
+            <w:r>
+              <w:rPr>
+                <w:rFonts w:ascii="Calibri" w:eastAsia="Calibri" w:hAnsi="Calibri" w:cs="Calibri"/>
+              </w:rPr>
+              <w:t>gram.cs</w:t>
+            </w:r>
+            <w:proofErr w:type="spellEnd"/>
           </w:p>
         </w:tc>
         <w:tc>
@@ -3265,6 +3432,26 @@
                 <w:rFonts w:ascii="Calibri" w:eastAsia="Calibri" w:hAnsi="Calibri" w:cs="Calibri"/>
               </w:rPr>
             </w:pPr>
+            <w:r>
+              <w:rPr>
+                <w:rFonts w:ascii="Calibri" w:eastAsia="Calibri" w:hAnsi="Calibri" w:cs="Calibri"/>
+              </w:rPr>
+              <w:t>28-66</w:t>
+            </w:r>
+          </w:p>
+          <w:p>
+            <w:pPr>
+              <w:spacing w:before="120" w:after="120"/>
+              <w:rPr>
+                <w:rFonts w:ascii="Calibri" w:eastAsia="Calibri" w:hAnsi="Calibri" w:cs="Calibri"/>
+              </w:rPr>
+            </w:pPr>
+            <w:r>
+              <w:rPr>
+                <w:rFonts w:ascii="Calibri" w:eastAsia="Calibri" w:hAnsi="Calibri" w:cs="Calibri"/>
+              </w:rPr>
+              <w:t>16-35, 78-80</w:t>
+            </w:r>
           </w:p>
         </w:tc>
       </w:tr>
@@ -3299,6 +3486,14 @@
                 <w:rFonts w:ascii="Calibri" w:eastAsia="Calibri" w:hAnsi="Calibri" w:cs="Calibri"/>
               </w:rPr>
             </w:pPr>
+            <w:proofErr w:type="spellStart"/>
+            <w:r>
+              <w:rPr>
+                <w:rFonts w:ascii="Calibri" w:eastAsia="Calibri" w:hAnsi="Calibri" w:cs="Calibri"/>
+              </w:rPr>
+              <w:t>Program.cs</w:t>
+            </w:r>
+            <w:proofErr w:type="spellEnd"/>
           </w:p>
         </w:tc>
         <w:tc>
@@ -3312,6 +3507,12 @@
                 <w:rFonts w:ascii="Calibri" w:eastAsia="Calibri" w:hAnsi="Calibri" w:cs="Calibri"/>
               </w:rPr>
             </w:pPr>
+            <w:r>
+              <w:rPr>
+                <w:rFonts w:ascii="Calibri" w:eastAsia="Calibri" w:hAnsi="Calibri" w:cs="Calibri"/>
+              </w:rPr>
+              <w:t>63-88, 331-394</w:t>
+            </w:r>
           </w:p>
         </w:tc>
       </w:tr>
@@ -3346,6 +3547,14 @@
                 <w:rFonts w:ascii="Calibri" w:eastAsia="Calibri" w:hAnsi="Calibri" w:cs="Calibri"/>
               </w:rPr>
             </w:pPr>
+            <w:proofErr w:type="spellStart"/>
+            <w:r>
+              <w:rPr>
+                <w:rFonts w:ascii="Calibri" w:eastAsia="Calibri" w:hAnsi="Calibri" w:cs="Calibri"/>
+              </w:rPr>
+              <w:t>Program.cs</w:t>
+            </w:r>
+            <w:proofErr w:type="spellEnd"/>
           </w:p>
         </w:tc>
         <w:tc>
@@ -3359,6 +3568,12 @@
                 <w:rFonts w:ascii="Calibri" w:eastAsia="Calibri" w:hAnsi="Calibri" w:cs="Calibri"/>
               </w:rPr>
             </w:pPr>
+            <w:r>
+              <w:rPr>
+                <w:rFonts w:ascii="Calibri" w:eastAsia="Calibri" w:hAnsi="Calibri" w:cs="Calibri"/>
+              </w:rPr>
+              <w:t xml:space="preserve">108- 113, 164-329 </w:t>
+            </w:r>
           </w:p>
         </w:tc>
       </w:tr>
@@ -3393,6 +3608,58 @@
                 <w:rFonts w:ascii="Calibri" w:eastAsia="Calibri" w:hAnsi="Calibri" w:cs="Calibri"/>
               </w:rPr>
             </w:pPr>
+            <w:proofErr w:type="spellStart"/>
+            <w:r>
+              <w:rPr>
+                <w:rFonts w:ascii="Calibri" w:eastAsia="Calibri" w:hAnsi="Calibri" w:cs="Calibri"/>
+              </w:rPr>
+              <w:t>Potions.cs</w:t>
+            </w:r>
+            <w:proofErr w:type="spellEnd"/>
+            <w:r>
+              <w:rPr>
+                <w:rFonts w:ascii="Calibri" w:eastAsia="Calibri" w:hAnsi="Calibri" w:cs="Calibri"/>
+              </w:rPr>
+              <w:t xml:space="preserve">, </w:t>
+            </w:r>
+          </w:p>
+          <w:p>
+            <w:pPr>
+              <w:spacing w:before="120" w:after="120"/>
+              <w:rPr>
+                <w:rFonts w:ascii="Calibri" w:eastAsia="Calibri" w:hAnsi="Calibri" w:cs="Calibri"/>
+              </w:rPr>
+            </w:pPr>
+            <w:proofErr w:type="spellStart"/>
+            <w:r>
+              <w:rPr>
+                <w:rFonts w:ascii="Calibri" w:eastAsia="Calibri" w:hAnsi="Calibri" w:cs="Calibri"/>
+              </w:rPr>
+              <w:t>Weapons.cs</w:t>
+            </w:r>
+            <w:proofErr w:type="spellEnd"/>
+            <w:r>
+              <w:rPr>
+                <w:rFonts w:ascii="Calibri" w:eastAsia="Calibri" w:hAnsi="Calibri" w:cs="Calibri"/>
+              </w:rPr>
+              <w:t xml:space="preserve">, </w:t>
+            </w:r>
+          </w:p>
+          <w:p>
+            <w:pPr>
+              <w:spacing w:before="120" w:after="120"/>
+              <w:rPr>
+                <w:rFonts w:ascii="Calibri" w:eastAsia="Calibri" w:hAnsi="Calibri" w:cs="Calibri"/>
+              </w:rPr>
+            </w:pPr>
+            <w:proofErr w:type="spellStart"/>
+            <w:r>
+              <w:rPr>
+                <w:rFonts w:ascii="Calibri" w:eastAsia="Calibri" w:hAnsi="Calibri" w:cs="Calibri"/>
+              </w:rPr>
+              <w:t>Armour.cs</w:t>
+            </w:r>
+            <w:proofErr w:type="spellEnd"/>
           </w:p>
         </w:tc>
         <w:tc>
@@ -3406,6 +3673,52 @@
                 <w:rFonts w:ascii="Calibri" w:eastAsia="Calibri" w:hAnsi="Calibri" w:cs="Calibri"/>
               </w:rPr>
             </w:pPr>
+            <w:r>
+              <w:rPr>
+                <w:rFonts w:ascii="Calibri" w:eastAsia="Calibri" w:hAnsi="Calibri" w:cs="Calibri"/>
+              </w:rPr>
+              <w:t>2</w:t>
+            </w:r>
+            <w:r>
+              <w:rPr>
+                <w:rFonts w:ascii="Calibri" w:eastAsia="Calibri" w:hAnsi="Calibri" w:cs="Calibri"/>
+              </w:rPr>
+              <w:t>8</w:t>
+            </w:r>
+            <w:r>
+              <w:rPr>
+                <w:rFonts w:ascii="Calibri" w:eastAsia="Calibri" w:hAnsi="Calibri" w:cs="Calibri"/>
+              </w:rPr>
+              <w:t>-77</w:t>
+            </w:r>
+          </w:p>
+          <w:p>
+            <w:pPr>
+              <w:spacing w:before="120" w:after="120"/>
+              <w:rPr>
+                <w:rFonts w:ascii="Calibri" w:eastAsia="Calibri" w:hAnsi="Calibri" w:cs="Calibri"/>
+              </w:rPr>
+            </w:pPr>
+            <w:r>
+              <w:rPr>
+                <w:rFonts w:ascii="Calibri" w:eastAsia="Calibri" w:hAnsi="Calibri" w:cs="Calibri"/>
+              </w:rPr>
+              <w:t>29-79</w:t>
+            </w:r>
+          </w:p>
+          <w:p>
+            <w:pPr>
+              <w:spacing w:before="120" w:after="120"/>
+              <w:rPr>
+                <w:rFonts w:ascii="Calibri" w:eastAsia="Calibri" w:hAnsi="Calibri" w:cs="Calibri"/>
+              </w:rPr>
+            </w:pPr>
+            <w:r>
+              <w:rPr>
+                <w:rFonts w:ascii="Calibri" w:eastAsia="Calibri" w:hAnsi="Calibri" w:cs="Calibri"/>
+              </w:rPr>
+              <w:t>21-77</w:t>
+            </w:r>
           </w:p>
         </w:tc>
       </w:tr>
@@ -3440,6 +3753,66 @@
                 <w:rFonts w:ascii="Calibri" w:eastAsia="Calibri" w:hAnsi="Calibri" w:cs="Calibri"/>
               </w:rPr>
             </w:pPr>
+            <w:proofErr w:type="spellStart"/>
+            <w:r>
+              <w:rPr>
+                <w:rFonts w:ascii="Calibri" w:eastAsia="Calibri" w:hAnsi="Calibri" w:cs="Calibri"/>
+              </w:rPr>
+              <w:t>Program.cs</w:t>
+            </w:r>
+            <w:proofErr w:type="spellEnd"/>
+          </w:p>
+          <w:p>
+            <w:pPr>
+              <w:spacing w:before="120" w:after="120"/>
+              <w:rPr>
+                <w:rFonts w:ascii="Calibri" w:eastAsia="Calibri" w:hAnsi="Calibri" w:cs="Calibri"/>
+              </w:rPr>
+            </w:pPr>
+            <w:proofErr w:type="spellStart"/>
+            <w:proofErr w:type="gramStart"/>
+            <w:r>
+              <w:rPr>
+                <w:rFonts w:ascii="Calibri" w:eastAsia="Calibri" w:hAnsi="Calibri" w:cs="Calibri"/>
+              </w:rPr>
+              <w:t>Potions.cs</w:t>
+            </w:r>
+            <w:r>
+              <w:rPr>
+                <w:rFonts w:ascii="Calibri" w:eastAsia="Calibri" w:hAnsi="Calibri" w:cs="Calibri"/>
+              </w:rPr>
+              <w:t>,</w:t>
+            </w:r>
+            <w:r>
+              <w:rPr>
+                <w:rFonts w:ascii="Calibri" w:eastAsia="Calibri" w:hAnsi="Calibri" w:cs="Calibri"/>
+              </w:rPr>
+              <w:t>Weapons.cs</w:t>
+            </w:r>
+            <w:proofErr w:type="spellEnd"/>
+            <w:proofErr w:type="gramEnd"/>
+          </w:p>
+          <w:p>
+            <w:pPr>
+              <w:spacing w:before="120" w:after="120"/>
+              <w:rPr>
+                <w:rFonts w:ascii="Calibri" w:eastAsia="Calibri" w:hAnsi="Calibri" w:cs="Calibri"/>
+              </w:rPr>
+            </w:pPr>
+            <w:proofErr w:type="spellStart"/>
+            <w:r>
+              <w:rPr>
+                <w:rFonts w:ascii="Calibri" w:eastAsia="Calibri" w:hAnsi="Calibri" w:cs="Calibri"/>
+              </w:rPr>
+              <w:t>Items</w:t>
+            </w:r>
+            <w:r>
+              <w:rPr>
+                <w:rFonts w:ascii="Calibri" w:eastAsia="Calibri" w:hAnsi="Calibri" w:cs="Calibri"/>
+              </w:rPr>
+              <w:t>.cs</w:t>
+            </w:r>
+            <w:proofErr w:type="spellEnd"/>
           </w:p>
         </w:tc>
         <w:tc>
@@ -3453,6 +3826,70 @@
                 <w:rFonts w:ascii="Calibri" w:eastAsia="Calibri" w:hAnsi="Calibri" w:cs="Calibri"/>
               </w:rPr>
             </w:pPr>
+            <w:r>
+              <w:rPr>
+                <w:rFonts w:ascii="Calibri" w:eastAsia="Calibri" w:hAnsi="Calibri" w:cs="Calibri"/>
+              </w:rPr>
+              <w:t>4</w:t>
+            </w:r>
+            <w:r>
+              <w:rPr>
+                <w:rFonts w:ascii="Calibri" w:eastAsia="Calibri" w:hAnsi="Calibri" w:cs="Calibri"/>
+              </w:rPr>
+              <w:t>78</w:t>
+            </w:r>
+            <w:r>
+              <w:rPr>
+                <w:rFonts w:ascii="Calibri" w:eastAsia="Calibri" w:hAnsi="Calibri" w:cs="Calibri"/>
+              </w:rPr>
+              <w:t>, 5</w:t>
+            </w:r>
+            <w:r>
+              <w:rPr>
+                <w:rFonts w:ascii="Calibri" w:eastAsia="Calibri" w:hAnsi="Calibri" w:cs="Calibri"/>
+              </w:rPr>
+              <w:t>90</w:t>
+            </w:r>
+            <w:r>
+              <w:rPr>
+                <w:rFonts w:ascii="Calibri" w:eastAsia="Calibri" w:hAnsi="Calibri" w:cs="Calibri"/>
+              </w:rPr>
+              <w:t xml:space="preserve">, </w:t>
+            </w:r>
+            <w:r>
+              <w:rPr>
+                <w:rFonts w:ascii="Calibri" w:eastAsia="Calibri" w:hAnsi="Calibri" w:cs="Calibri"/>
+              </w:rPr>
+              <w:t>812</w:t>
+            </w:r>
+          </w:p>
+          <w:p>
+            <w:pPr>
+              <w:spacing w:before="120" w:after="120"/>
+              <w:rPr>
+                <w:rFonts w:ascii="Calibri" w:eastAsia="Calibri" w:hAnsi="Calibri" w:cs="Calibri"/>
+              </w:rPr>
+            </w:pPr>
+            <w:r>
+              <w:rPr>
+                <w:rFonts w:ascii="Calibri" w:eastAsia="Calibri" w:hAnsi="Calibri" w:cs="Calibri"/>
+              </w:rPr>
+              <w:t>18-25</w:t>
+            </w:r>
+          </w:p>
+          <w:p>
+            <w:pPr>
+              <w:spacing w:before="120" w:after="120"/>
+              <w:rPr>
+                <w:rFonts w:ascii="Calibri" w:eastAsia="Calibri" w:hAnsi="Calibri" w:cs="Calibri"/>
+              </w:rPr>
+            </w:pPr>
+            <w:r>
+              <w:rPr>
+                <w:rFonts w:ascii="Calibri" w:eastAsia="Calibri" w:hAnsi="Calibri" w:cs="Calibri"/>
+              </w:rPr>
+              <w:t>38-41</w:t>
+            </w:r>
           </w:p>
         </w:tc>
       </w:tr>
@@ -3487,6 +3924,14 @@
                 <w:rFonts w:ascii="Calibri" w:eastAsia="Calibri" w:hAnsi="Calibri" w:cs="Calibri"/>
               </w:rPr>
             </w:pPr>
+            <w:proofErr w:type="spellStart"/>
+            <w:r>
+              <w:rPr>
+                <w:rFonts w:ascii="Calibri" w:eastAsia="Calibri" w:hAnsi="Calibri" w:cs="Calibri"/>
+              </w:rPr>
+              <w:t>Program.cs</w:t>
+            </w:r>
+            <w:proofErr w:type="spellEnd"/>
           </w:p>
         </w:tc>
         <w:tc>
@@ -3500,6 +3945,80 @@
                 <w:rFonts w:ascii="Calibri" w:eastAsia="Calibri" w:hAnsi="Calibri" w:cs="Calibri"/>
               </w:rPr>
             </w:pPr>
+            <w:r>
+              <w:rPr>
+                <w:rFonts w:ascii="Calibri" w:eastAsia="Calibri" w:hAnsi="Calibri" w:cs="Calibri"/>
+              </w:rPr>
+              <w:t>4</w:t>
+            </w:r>
+            <w:r>
+              <w:rPr>
+                <w:rFonts w:ascii="Calibri" w:eastAsia="Calibri" w:hAnsi="Calibri" w:cs="Calibri"/>
+              </w:rPr>
+              <w:t>20</w:t>
+            </w:r>
+            <w:r>
+              <w:rPr>
+                <w:rFonts w:ascii="Calibri" w:eastAsia="Calibri" w:hAnsi="Calibri" w:cs="Calibri"/>
+              </w:rPr>
+              <w:t>-5</w:t>
+            </w:r>
+            <w:r>
+              <w:rPr>
+                <w:rFonts w:ascii="Calibri" w:eastAsia="Calibri" w:hAnsi="Calibri" w:cs="Calibri"/>
+              </w:rPr>
+              <w:t>43</w:t>
+            </w:r>
+            <w:r>
+              <w:rPr>
+                <w:rFonts w:ascii="Calibri" w:eastAsia="Calibri" w:hAnsi="Calibri" w:cs="Calibri"/>
+              </w:rPr>
+              <w:t>, 5</w:t>
+            </w:r>
+            <w:r>
+              <w:rPr>
+                <w:rFonts w:ascii="Calibri" w:eastAsia="Calibri" w:hAnsi="Calibri" w:cs="Calibri"/>
+              </w:rPr>
+              <w:t>44</w:t>
+            </w:r>
+            <w:r>
+              <w:rPr>
+                <w:rFonts w:ascii="Calibri" w:eastAsia="Calibri" w:hAnsi="Calibri" w:cs="Calibri"/>
+              </w:rPr>
+              <w:t>-6</w:t>
+            </w:r>
+            <w:r>
+              <w:rPr>
+                <w:rFonts w:ascii="Calibri" w:eastAsia="Calibri" w:hAnsi="Calibri" w:cs="Calibri"/>
+              </w:rPr>
+              <w:t>39</w:t>
+            </w:r>
+            <w:bookmarkStart w:id="0" w:name="_GoBack"/>
+            <w:bookmarkEnd w:id="0"/>
+            <w:r>
+              <w:rPr>
+                <w:rFonts w:ascii="Calibri" w:eastAsia="Calibri" w:hAnsi="Calibri" w:cs="Calibri"/>
+              </w:rPr>
+              <w:t>, 7</w:t>
+            </w:r>
+            <w:r>
+              <w:rPr>
+                <w:rFonts w:ascii="Calibri" w:eastAsia="Calibri" w:hAnsi="Calibri" w:cs="Calibri"/>
+              </w:rPr>
+              <w:t>53</w:t>
+            </w:r>
+            <w:r>
+              <w:rPr>
+                <w:rFonts w:ascii="Calibri" w:eastAsia="Calibri" w:hAnsi="Calibri" w:cs="Calibri"/>
+              </w:rPr>
+              <w:t>-8</w:t>
+            </w:r>
+            <w:r>
+              <w:rPr>
+                <w:rFonts w:ascii="Calibri" w:eastAsia="Calibri" w:hAnsi="Calibri" w:cs="Calibri"/>
+              </w:rPr>
+              <w:t>89</w:t>
+            </w:r>
           </w:p>
         </w:tc>
       </w:tr>
@@ -3534,6 +4053,24 @@
                 <w:rFonts w:ascii="Calibri" w:eastAsia="Calibri" w:hAnsi="Calibri" w:cs="Calibri"/>
               </w:rPr>
             </w:pPr>
+            <w:r>
+              <w:rPr>
+                <w:rFonts w:ascii="Calibri" w:eastAsia="Calibri" w:hAnsi="Calibri" w:cs="Calibri"/>
+              </w:rPr>
+              <w:t>D:\AIE programming course\Shop-Keeper</w:t>
+            </w:r>
+            <w:r>
+              <w:rPr>
+                <w:rFonts w:ascii="Calibri" w:eastAsia="Calibri" w:hAnsi="Calibri" w:cs="Calibri"/>
+              </w:rPr>
+              <w:t>\</w:t>
+            </w:r>
+            <w:r>
+              <w:rPr>
+                <w:rFonts w:ascii="Calibri" w:eastAsia="Calibri" w:hAnsi="Calibri" w:cs="Calibri"/>
+              </w:rPr>
+              <w:t>Game Programming course Assessment 1 documentation</w:t>
+            </w:r>
           </w:p>
         </w:tc>
         <w:tc>
@@ -3547,6 +4084,12 @@
                 <w:rFonts w:ascii="Calibri" w:eastAsia="Calibri" w:hAnsi="Calibri" w:cs="Calibri"/>
               </w:rPr>
             </w:pPr>
+            <w:r>
+              <w:rPr>
+                <w:rFonts w:ascii="Calibri" w:eastAsia="Calibri" w:hAnsi="Calibri" w:cs="Calibri"/>
+              </w:rPr>
+              <w:t>N/A</w:t>
+            </w:r>
           </w:p>
         </w:tc>
       </w:tr>
@@ -3595,6 +4138,84 @@
                 <w:rFonts w:ascii="Calibri" w:eastAsia="Calibri" w:hAnsi="Calibri" w:cs="Calibri"/>
               </w:rPr>
             </w:pPr>
+            <w:proofErr w:type="spellStart"/>
+            <w:r>
+              <w:rPr>
+                <w:rFonts w:ascii="Calibri" w:eastAsia="Calibri" w:hAnsi="Calibri" w:cs="Calibri"/>
+              </w:rPr>
+              <w:t>Program.cs</w:t>
+            </w:r>
+            <w:proofErr w:type="spellEnd"/>
+            <w:r>
+              <w:rPr>
+                <w:rFonts w:ascii="Calibri" w:eastAsia="Calibri" w:hAnsi="Calibri" w:cs="Calibri"/>
+              </w:rPr>
+              <w:t xml:space="preserve">, </w:t>
+            </w:r>
+            <w:proofErr w:type="spellStart"/>
+            <w:r>
+              <w:rPr>
+                <w:rFonts w:ascii="Calibri" w:eastAsia="Calibri" w:hAnsi="Calibri" w:cs="Calibri"/>
+              </w:rPr>
+              <w:t>Weapons.cs</w:t>
+            </w:r>
+            <w:proofErr w:type="spellEnd"/>
+            <w:r>
+              <w:rPr>
+                <w:rFonts w:ascii="Calibri" w:eastAsia="Calibri" w:hAnsi="Calibri" w:cs="Calibri"/>
+              </w:rPr>
+              <w:t xml:space="preserve">, </w:t>
+            </w:r>
+            <w:proofErr w:type="spellStart"/>
+            <w:r>
+              <w:rPr>
+                <w:rFonts w:ascii="Calibri" w:eastAsia="Calibri" w:hAnsi="Calibri" w:cs="Calibri"/>
+              </w:rPr>
+              <w:t>Potions.cs</w:t>
+            </w:r>
+            <w:proofErr w:type="spellEnd"/>
+            <w:r>
+              <w:rPr>
+                <w:rFonts w:ascii="Calibri" w:eastAsia="Calibri" w:hAnsi="Calibri" w:cs="Calibri"/>
+              </w:rPr>
+              <w:t xml:space="preserve">, </w:t>
+            </w:r>
+            <w:proofErr w:type="spellStart"/>
+            <w:r>
+              <w:rPr>
+                <w:rFonts w:ascii="Calibri" w:eastAsia="Calibri" w:hAnsi="Calibri" w:cs="Calibri"/>
+              </w:rPr>
+              <w:t>Armour.cs</w:t>
+            </w:r>
+            <w:proofErr w:type="spellEnd"/>
+            <w:r>
+              <w:rPr>
+                <w:rFonts w:ascii="Calibri" w:eastAsia="Calibri" w:hAnsi="Calibri" w:cs="Calibri"/>
+              </w:rPr>
+              <w:t xml:space="preserve">, </w:t>
+            </w:r>
+            <w:proofErr w:type="spellStart"/>
+            <w:r>
+              <w:rPr>
+                <w:rFonts w:ascii="Calibri" w:eastAsia="Calibri" w:hAnsi="Calibri" w:cs="Calibri"/>
+              </w:rPr>
+              <w:t>inventory.cs</w:t>
+            </w:r>
+            <w:proofErr w:type="spellEnd"/>
+            <w:r>
+              <w:rPr>
+                <w:rFonts w:ascii="Calibri" w:eastAsia="Calibri" w:hAnsi="Calibri" w:cs="Calibri"/>
+              </w:rPr>
+              <w:t xml:space="preserve">, </w:t>
+            </w:r>
+            <w:proofErr w:type="spellStart"/>
+            <w:r>
+              <w:rPr>
+                <w:rFonts w:ascii="Calibri" w:eastAsia="Calibri" w:hAnsi="Calibri" w:cs="Calibri"/>
+              </w:rPr>
+              <w:t>Items.cs</w:t>
+            </w:r>
+            <w:proofErr w:type="spellEnd"/>
           </w:p>
         </w:tc>
         <w:tc>
@@ -3608,6 +4229,12 @@
                 <w:rFonts w:ascii="Calibri" w:eastAsia="Calibri" w:hAnsi="Calibri" w:cs="Calibri"/>
               </w:rPr>
             </w:pPr>
+            <w:r>
+              <w:rPr>
+                <w:rFonts w:ascii="Calibri" w:eastAsia="Calibri" w:hAnsi="Calibri" w:cs="Calibri"/>
+              </w:rPr>
+              <w:t>All Lines</w:t>
+            </w:r>
           </w:p>
         </w:tc>
       </w:tr>
@@ -3700,6 +4327,12 @@
                 <w:rFonts w:ascii="Calibri" w:eastAsia="Calibri" w:hAnsi="Calibri" w:cs="Calibri"/>
               </w:rPr>
             </w:pPr>
+            <w:r>
+              <w:rPr>
+                <w:rFonts w:ascii="Calibri" w:eastAsia="Calibri" w:hAnsi="Calibri" w:cs="Calibri"/>
+              </w:rPr>
+              <w:t>Y</w:t>
+            </w:r>
           </w:p>
         </w:tc>
       </w:tr>
@@ -3748,6 +4381,12 @@
                 <w:rFonts w:ascii="Calibri" w:eastAsia="Calibri" w:hAnsi="Calibri" w:cs="Calibri"/>
               </w:rPr>
             </w:pPr>
+            <w:r>
+              <w:rPr>
+                <w:rFonts w:ascii="Calibri" w:eastAsia="Calibri" w:hAnsi="Calibri" w:cs="Calibri"/>
+              </w:rPr>
+              <w:t>Y</w:t>
+            </w:r>
           </w:p>
         </w:tc>
       </w:tr>
@@ -5991,7 +6630,7 @@
     <w:charset w:val="00"/>
     <w:family w:val="swiss"/>
     <w:pitch w:val="variable"/>
-    <w:sig w:usb0="E0002AFF" w:usb1="C000247B" w:usb2="00000009" w:usb3="00000000" w:csb0="000001FF" w:csb1="00000000"/>
+    <w:sig w:usb0="E4002EFF" w:usb1="C000247B" w:usb2="00000009" w:usb3="00000000" w:csb0="000001FF" w:csb1="00000000"/>
   </w:font>
   <w:font w:name="Segoe UI">
     <w:panose1 w:val="020B0502040204020203"/>
@@ -6005,7 +6644,7 @@
     <w:charset w:val="00"/>
     <w:family w:val="swiss"/>
     <w:pitch w:val="variable"/>
-    <w:sig w:usb0="E0002AFF" w:usb1="C000247B" w:usb2="00000009" w:usb3="00000000" w:csb0="000001FF" w:csb1="00000000"/>
+    <w:sig w:usb0="E4002EFF" w:usb1="C000247B" w:usb2="00000009" w:usb3="00000000" w:csb0="000001FF" w:csb1="00000000"/>
   </w:font>
   <w:font w:name="Arial">
     <w:panose1 w:val="020B0604020202020204"/>
@@ -6062,6 +6701,7 @@
     <w:rsid w:val="008E1C59"/>
     <w:rsid w:val="009955CD"/>
     <w:rsid w:val="00D566F3"/>
+    <w:rsid w:val="00DE3E87"/>
     <w:rsid w:val="00E46362"/>
   </w:rsids>
   <m:mathPr>
@@ -8755,7 +9395,7 @@
 </file>
 
 <file path=customXml/itemProps1.xml><?xml version="1.0" encoding="utf-8"?>
-<ds:datastoreItem xmlns:ds="http://schemas.openxmlformats.org/officeDocument/2006/customXml" ds:itemID="{42BCEE3A-0F25-4FC1-8B79-98A38B37C9D5}">
+<ds:datastoreItem xmlns:ds="http://schemas.openxmlformats.org/officeDocument/2006/customXml" ds:itemID="{4002BBFB-5602-4790-A95B-95488BE82F6A}">
   <ds:schemaRefs>
     <ds:schemaRef ds:uri="http://schemas.openxmlformats.org/officeDocument/2006/bibliography"/>
   </ds:schemaRefs>

</xml_diff>

<commit_message>
I have moved around the code with different classes and made it look more appeasing with a back function and a leaving option in a few areas.
</commit_message>
<xml_diff>
--- a/Assessment Cover Sheet Template 2020 - Introduction to CSharp.docx
+++ b/Assessment Cover Sheet Template 2020 - Introduction to CSharp.docx
@@ -522,25 +522,7 @@
                     <w:sz w:val="20"/>
                     <w:szCs w:val="20"/>
                   </w:rPr>
-                  <w:t xml:space="preserve">Jay </w:t>
-                </w:r>
-                <w:proofErr w:type="spellStart"/>
-                <w:r>
-                  <w:rPr>
-                    <w:rStyle w:val="Style1"/>
-                    <w:sz w:val="20"/>
-                    <w:szCs w:val="20"/>
-                  </w:rPr>
-                  <w:t>Yabsley</w:t>
-                </w:r>
-                <w:proofErr w:type="spellEnd"/>
-                <w:r>
-                  <w:rPr>
-                    <w:rStyle w:val="Style1"/>
-                    <w:sz w:val="20"/>
-                    <w:szCs w:val="20"/>
-                  </w:rPr>
-                  <w:t xml:space="preserve">, Jesse </w:t>
+                  <w:t xml:space="preserve">Jay, Jesse </w:t>
                 </w:r>
               </w:p>
             </w:tc>
@@ -1110,24 +1092,17 @@
           <w:placeholder>
             <w:docPart w:val="37824B6515B040CD820D57A736B2628E"/>
           </w:placeholder>
-          <w:showingPlcHdr/>
           <w:text/>
         </w:sdtPr>
         <w:sdtEndPr/>
         <w:sdtContent>
           <w:r>
             <w:rPr>
-              <w:rStyle w:val="PlaceholderText"/>
-              <w:u w:val="single"/>
+              <w:rFonts w:ascii="Arial" w:hAnsi="Arial" w:cs="Arial"/>
+              <w:sz w:val="20"/>
+              <w:szCs w:val="20"/>
             </w:rPr>
-            <w:t>Please enter you name</w:t>
-          </w:r>
-          <w:r>
-            <w:rPr>
-              <w:rStyle w:val="PlaceholderText"/>
-              <w:u w:val="single"/>
-            </w:rPr>
-            <w:t>.</w:t>
+            <w:t>Benjamin McDonald</w:t>
           </w:r>
         </w:sdtContent>
       </w:sdt>
@@ -1159,17 +1134,17 @@
           <w:placeholder>
             <w:docPart w:val="7CD918A61358408BBC08448184835886"/>
           </w:placeholder>
-          <w:showingPlcHdr/>
           <w:text/>
         </w:sdtPr>
         <w:sdtEndPr/>
         <w:sdtContent>
           <w:r>
             <w:rPr>
-              <w:rStyle w:val="PlaceholderText"/>
-              <w:u w:val="single"/>
+              <w:rFonts w:ascii="Arial" w:hAnsi="Arial" w:cs="Arial"/>
+              <w:sz w:val="20"/>
+              <w:szCs w:val="20"/>
             </w:rPr>
-            <w:t>Please enter the date</w:t>
+            <w:t>12/03/2020</w:t>
           </w:r>
         </w:sdtContent>
       </w:sdt>
@@ -3386,37 +3361,57 @@
             <w:proofErr w:type="spellStart"/>
             <w:r>
               <w:rPr>
+                <w:rFonts w:cstheme="minorHAnsi"/>
+                <w:color w:val="000000"/>
+                <w:lang w:eastAsia="en-US"/>
+              </w:rPr>
+              <w:t>Moving</w:t>
+            </w:r>
+            <w:r>
+              <w:rPr>
+                <w:rFonts w:cstheme="minorHAnsi"/>
+                <w:color w:val="000000"/>
+                <w:lang w:eastAsia="en-US"/>
+              </w:rPr>
+              <w:t>FilesToArrays</w:t>
+            </w:r>
+            <w:r>
+              <w:rPr>
+                <w:rFonts w:ascii="Calibri" w:eastAsia="Calibri" w:hAnsi="Calibri" w:cs="Calibri"/>
+              </w:rPr>
+              <w:t>.cs</w:t>
+            </w:r>
+            <w:proofErr w:type="spellEnd"/>
+          </w:p>
+          <w:p>
+            <w:pPr>
+              <w:spacing w:before="120" w:after="120"/>
+              <w:rPr>
+                <w:rFonts w:ascii="Calibri" w:eastAsia="Calibri" w:hAnsi="Calibri" w:cs="Calibri"/>
+              </w:rPr>
+            </w:pPr>
+            <w:proofErr w:type="spellStart"/>
+            <w:r>
+              <w:rPr>
+                <w:rFonts w:ascii="Calibri" w:eastAsia="Calibri" w:hAnsi="Calibri" w:cs="Calibri"/>
+              </w:rPr>
+              <w:t>Program.cs</w:t>
+            </w:r>
+            <w:proofErr w:type="spellEnd"/>
+          </w:p>
+          <w:p>
+            <w:pPr>
+              <w:spacing w:before="120" w:after="120"/>
+              <w:rPr>
+                <w:rFonts w:ascii="Calibri" w:eastAsia="Calibri" w:hAnsi="Calibri" w:cs="Calibri"/>
+              </w:rPr>
+            </w:pPr>
+            <w:proofErr w:type="spellStart"/>
+            <w:r>
+              <w:rPr>
                 <w:rFonts w:ascii="Calibri" w:eastAsia="Calibri" w:hAnsi="Calibri" w:cs="Calibri"/>
               </w:rPr>
               <w:t>Inventory.cs</w:t>
-            </w:r>
-            <w:proofErr w:type="spellEnd"/>
-          </w:p>
-          <w:p>
-            <w:pPr>
-              <w:spacing w:before="120" w:after="120"/>
-              <w:rPr>
-                <w:rFonts w:ascii="Calibri" w:eastAsia="Calibri" w:hAnsi="Calibri" w:cs="Calibri"/>
-              </w:rPr>
-            </w:pPr>
-            <w:proofErr w:type="spellStart"/>
-            <w:r>
-              <w:rPr>
-                <w:rFonts w:ascii="Calibri" w:eastAsia="Calibri" w:hAnsi="Calibri" w:cs="Calibri"/>
-              </w:rPr>
-              <w:t>P</w:t>
-            </w:r>
-            <w:r>
-              <w:rPr>
-                <w:rFonts w:ascii="Calibri" w:eastAsia="Calibri" w:hAnsi="Calibri" w:cs="Calibri"/>
-              </w:rPr>
-              <w:t>ro</w:t>
-            </w:r>
-            <w:r>
-              <w:rPr>
-                <w:rFonts w:ascii="Calibri" w:eastAsia="Calibri" w:hAnsi="Calibri" w:cs="Calibri"/>
-              </w:rPr>
-              <w:t>gram.cs</w:t>
             </w:r>
             <w:proofErr w:type="spellEnd"/>
           </w:p>
@@ -3436,7 +3431,7 @@
               <w:rPr>
                 <w:rFonts w:ascii="Calibri" w:eastAsia="Calibri" w:hAnsi="Calibri" w:cs="Calibri"/>
               </w:rPr>
-              <w:t>28-66</w:t>
+              <w:t>31-33</w:t>
             </w:r>
           </w:p>
           <w:p>
@@ -3450,7 +3445,33 @@
               <w:rPr>
                 <w:rFonts w:ascii="Calibri" w:eastAsia="Calibri" w:hAnsi="Calibri" w:cs="Calibri"/>
               </w:rPr>
-              <w:t>16-35, 78-80</w:t>
+              <w:t>16-3</w:t>
+            </w:r>
+            <w:r>
+              <w:rPr>
+                <w:rFonts w:ascii="Calibri" w:eastAsia="Calibri" w:hAnsi="Calibri" w:cs="Calibri"/>
+              </w:rPr>
+              <w:t>8</w:t>
+            </w:r>
+            <w:r>
+              <w:rPr>
+                <w:rFonts w:ascii="Calibri" w:eastAsia="Calibri" w:hAnsi="Calibri" w:cs="Calibri"/>
+              </w:rPr>
+              <w:t xml:space="preserve"> </w:t>
+            </w:r>
+          </w:p>
+          <w:p>
+            <w:pPr>
+              <w:spacing w:before="120" w:after="120"/>
+              <w:rPr>
+                <w:rFonts w:ascii="Calibri" w:eastAsia="Calibri" w:hAnsi="Calibri" w:cs="Calibri"/>
+              </w:rPr>
+            </w:pPr>
+            <w:r>
+              <w:rPr>
+                <w:rFonts w:ascii="Calibri" w:eastAsia="Calibri" w:hAnsi="Calibri" w:cs="Calibri"/>
+              </w:rPr>
+              <w:t>41-79</w:t>
             </w:r>
           </w:p>
         </w:tc>
@@ -3489,11 +3510,35 @@
             <w:proofErr w:type="spellStart"/>
             <w:r>
               <w:rPr>
-                <w:rFonts w:ascii="Calibri" w:eastAsia="Calibri" w:hAnsi="Calibri" w:cs="Calibri"/>
-              </w:rPr>
-              <w:t>Program.cs</w:t>
+                <w:rFonts w:cstheme="minorHAnsi"/>
+                <w:color w:val="000000"/>
+                <w:lang w:eastAsia="en-US"/>
+              </w:rPr>
+              <w:t>Moving</w:t>
+            </w:r>
+            <w:r>
+              <w:rPr>
+                <w:rFonts w:cstheme="minorHAnsi"/>
+                <w:color w:val="000000"/>
+                <w:lang w:eastAsia="en-US"/>
+              </w:rPr>
+              <w:t>FilesToArrays</w:t>
+            </w:r>
+            <w:r>
+              <w:rPr>
+                <w:rFonts w:ascii="Calibri" w:eastAsia="Calibri" w:hAnsi="Calibri" w:cs="Calibri"/>
+              </w:rPr>
+              <w:t>.cs</w:t>
             </w:r>
             <w:proofErr w:type="spellEnd"/>
+          </w:p>
+          <w:p>
+            <w:pPr>
+              <w:spacing w:before="120" w:after="120"/>
+              <w:rPr>
+                <w:rFonts w:ascii="Calibri" w:eastAsia="Calibri" w:hAnsi="Calibri" w:cs="Calibri"/>
+              </w:rPr>
+            </w:pPr>
           </w:p>
         </w:tc>
         <w:tc>
@@ -3511,7 +3556,19 @@
               <w:rPr>
                 <w:rFonts w:ascii="Calibri" w:eastAsia="Calibri" w:hAnsi="Calibri" w:cs="Calibri"/>
               </w:rPr>
-              <w:t>63-88, 331-394</w:t>
+              <w:t>22-24</w:t>
+            </w:r>
+            <w:r>
+              <w:rPr>
+                <w:rFonts w:ascii="Calibri" w:eastAsia="Calibri" w:hAnsi="Calibri" w:cs="Calibri"/>
+              </w:rPr>
+              <w:t xml:space="preserve">, </w:t>
+            </w:r>
+            <w:r>
+              <w:rPr>
+                <w:rFonts w:ascii="Calibri" w:eastAsia="Calibri" w:hAnsi="Calibri" w:cs="Calibri"/>
+              </w:rPr>
+              <w:t>230-294</w:t>
             </w:r>
           </w:p>
         </w:tc>
@@ -3550,11 +3607,35 @@
             <w:proofErr w:type="spellStart"/>
             <w:r>
               <w:rPr>
-                <w:rFonts w:ascii="Calibri" w:eastAsia="Calibri" w:hAnsi="Calibri" w:cs="Calibri"/>
-              </w:rPr>
-              <w:t>Program.cs</w:t>
+                <w:rFonts w:cstheme="minorHAnsi"/>
+                <w:color w:val="000000"/>
+                <w:lang w:eastAsia="en-US"/>
+              </w:rPr>
+              <w:t>Moving</w:t>
+            </w:r>
+            <w:r>
+              <w:rPr>
+                <w:rFonts w:cstheme="minorHAnsi"/>
+                <w:color w:val="000000"/>
+                <w:lang w:eastAsia="en-US"/>
+              </w:rPr>
+              <w:t>FilesToArrays</w:t>
+            </w:r>
+            <w:r>
+              <w:rPr>
+                <w:rFonts w:ascii="Calibri" w:eastAsia="Calibri" w:hAnsi="Calibri" w:cs="Calibri"/>
+              </w:rPr>
+              <w:t>.cs</w:t>
             </w:r>
             <w:proofErr w:type="spellEnd"/>
+          </w:p>
+          <w:p>
+            <w:pPr>
+              <w:spacing w:before="120" w:after="120"/>
+              <w:rPr>
+                <w:rFonts w:ascii="Calibri" w:eastAsia="Calibri" w:hAnsi="Calibri" w:cs="Calibri"/>
+              </w:rPr>
+            </w:pPr>
           </w:p>
         </w:tc>
         <w:tc>
@@ -3572,7 +3653,31 @@
               <w:rPr>
                 <w:rFonts w:ascii="Calibri" w:eastAsia="Calibri" w:hAnsi="Calibri" w:cs="Calibri"/>
               </w:rPr>
-              <w:t xml:space="preserve">108- 113, 164-329 </w:t>
+              <w:t>82</w:t>
+            </w:r>
+            <w:r>
+              <w:rPr>
+                <w:rFonts w:ascii="Calibri" w:eastAsia="Calibri" w:hAnsi="Calibri" w:cs="Calibri"/>
+              </w:rPr>
+              <w:t xml:space="preserve">, </w:t>
+            </w:r>
+            <w:r>
+              <w:rPr>
+                <w:rFonts w:ascii="Calibri" w:eastAsia="Calibri" w:hAnsi="Calibri" w:cs="Calibri"/>
+              </w:rPr>
+              <w:t>63-</w:t>
+            </w:r>
+            <w:r>
+              <w:rPr>
+                <w:rFonts w:ascii="Calibri" w:eastAsia="Calibri" w:hAnsi="Calibri" w:cs="Calibri"/>
+              </w:rPr>
+              <w:t>228</w:t>
+            </w:r>
+            <w:r>
+              <w:rPr>
+                <w:rFonts w:ascii="Calibri" w:eastAsia="Calibri" w:hAnsi="Calibri" w:cs="Calibri"/>
+              </w:rPr>
+              <w:t xml:space="preserve"> </w:t>
             </w:r>
           </w:p>
         </w:tc>
@@ -3758,7 +3863,35 @@
               <w:rPr>
                 <w:rFonts w:ascii="Calibri" w:eastAsia="Calibri" w:hAnsi="Calibri" w:cs="Calibri"/>
               </w:rPr>
-              <w:t>Program.cs</w:t>
+              <w:t>Buy.cs</w:t>
+            </w:r>
+            <w:proofErr w:type="spellEnd"/>
+            <w:r>
+              <w:rPr>
+                <w:rFonts w:ascii="Calibri" w:eastAsia="Calibri" w:hAnsi="Calibri" w:cs="Calibri"/>
+              </w:rPr>
+              <w:t xml:space="preserve">, </w:t>
+            </w:r>
+            <w:proofErr w:type="spellStart"/>
+            <w:r>
+              <w:rPr>
+                <w:rFonts w:ascii="Calibri" w:eastAsia="Calibri" w:hAnsi="Calibri" w:cs="Calibri"/>
+              </w:rPr>
+              <w:t>Sell.cs</w:t>
+            </w:r>
+            <w:proofErr w:type="spellEnd"/>
+            <w:r>
+              <w:rPr>
+                <w:rFonts w:ascii="Calibri" w:eastAsia="Calibri" w:hAnsi="Calibri" w:cs="Calibri"/>
+              </w:rPr>
+              <w:t xml:space="preserve">, </w:t>
+            </w:r>
+            <w:proofErr w:type="spellStart"/>
+            <w:r>
+              <w:rPr>
+                <w:rFonts w:ascii="Calibri" w:eastAsia="Calibri" w:hAnsi="Calibri" w:cs="Calibri"/>
+              </w:rPr>
+              <w:t>SecretStash.cs</w:t>
             </w:r>
             <w:proofErr w:type="spellEnd"/>
           </w:p>
@@ -3830,37 +3963,7 @@
               <w:rPr>
                 <w:rFonts w:ascii="Calibri" w:eastAsia="Calibri" w:hAnsi="Calibri" w:cs="Calibri"/>
               </w:rPr>
-              <w:t>4</w:t>
-            </w:r>
-            <w:r>
-              <w:rPr>
-                <w:rFonts w:ascii="Calibri" w:eastAsia="Calibri" w:hAnsi="Calibri" w:cs="Calibri"/>
-              </w:rPr>
-              <w:t>78</w:t>
-            </w:r>
-            <w:r>
-              <w:rPr>
-                <w:rFonts w:ascii="Calibri" w:eastAsia="Calibri" w:hAnsi="Calibri" w:cs="Calibri"/>
-              </w:rPr>
-              <w:t>, 5</w:t>
-            </w:r>
-            <w:r>
-              <w:rPr>
-                <w:rFonts w:ascii="Calibri" w:eastAsia="Calibri" w:hAnsi="Calibri" w:cs="Calibri"/>
-              </w:rPr>
-              <w:t>90</w:t>
-            </w:r>
-            <w:r>
-              <w:rPr>
-                <w:rFonts w:ascii="Calibri" w:eastAsia="Calibri" w:hAnsi="Calibri" w:cs="Calibri"/>
-              </w:rPr>
-              <w:t xml:space="preserve">, </w:t>
-            </w:r>
-            <w:r>
-              <w:rPr>
-                <w:rFonts w:ascii="Calibri" w:eastAsia="Calibri" w:hAnsi="Calibri" w:cs="Calibri"/>
-              </w:rPr>
-              <w:t>812</w:t>
+              <w:t>77, 70, 86</w:t>
             </w:r>
           </w:p>
           <w:p>
@@ -3929,7 +4032,65 @@
               <w:rPr>
                 <w:rFonts w:ascii="Calibri" w:eastAsia="Calibri" w:hAnsi="Calibri" w:cs="Calibri"/>
               </w:rPr>
-              <w:t>Program.cs</w:t>
+              <w:t>Dialogue.cs</w:t>
+            </w:r>
+            <w:proofErr w:type="spellEnd"/>
+          </w:p>
+          <w:p>
+            <w:pPr>
+              <w:spacing w:before="120" w:after="120"/>
+              <w:rPr>
+                <w:rFonts w:ascii="Calibri" w:eastAsia="Calibri" w:hAnsi="Calibri" w:cs="Calibri"/>
+              </w:rPr>
+            </w:pPr>
+            <w:proofErr w:type="spellStart"/>
+            <w:r>
+              <w:rPr>
+                <w:rFonts w:ascii="Calibri" w:eastAsia="Calibri" w:hAnsi="Calibri" w:cs="Calibri"/>
+              </w:rPr>
+              <w:t>Buy.cs</w:t>
+            </w:r>
+            <w:proofErr w:type="spellEnd"/>
+            <w:r>
+              <w:rPr>
+                <w:rFonts w:ascii="Calibri" w:eastAsia="Calibri" w:hAnsi="Calibri" w:cs="Calibri"/>
+              </w:rPr>
+              <w:t xml:space="preserve">, </w:t>
+            </w:r>
+            <w:proofErr w:type="spellStart"/>
+            <w:r>
+              <w:rPr>
+                <w:rFonts w:ascii="Calibri" w:eastAsia="Calibri" w:hAnsi="Calibri" w:cs="Calibri"/>
+              </w:rPr>
+              <w:t>Sell.cs</w:t>
+            </w:r>
+            <w:proofErr w:type="spellEnd"/>
+            <w:r>
+              <w:rPr>
+                <w:rFonts w:ascii="Calibri" w:eastAsia="Calibri" w:hAnsi="Calibri" w:cs="Calibri"/>
+              </w:rPr>
+              <w:t xml:space="preserve">, </w:t>
+            </w:r>
+            <w:proofErr w:type="spellStart"/>
+            <w:r>
+              <w:rPr>
+                <w:rFonts w:ascii="Calibri" w:eastAsia="Calibri" w:hAnsi="Calibri" w:cs="Calibri"/>
+              </w:rPr>
+              <w:t>SuperUser.cs</w:t>
+            </w:r>
+            <w:proofErr w:type="spellEnd"/>
+            <w:r>
+              <w:rPr>
+                <w:rFonts w:ascii="Calibri" w:eastAsia="Calibri" w:hAnsi="Calibri" w:cs="Calibri"/>
+              </w:rPr>
+              <w:t xml:space="preserve">, </w:t>
+            </w:r>
+            <w:proofErr w:type="spellStart"/>
+            <w:r>
+              <w:rPr>
+                <w:rFonts w:ascii="Calibri" w:eastAsia="Calibri" w:hAnsi="Calibri" w:cs="Calibri"/>
+              </w:rPr>
+              <w:t>SecretStash.cs</w:t>
             </w:r>
             <w:proofErr w:type="spellEnd"/>
           </w:p>
@@ -3949,75 +4110,21 @@
               <w:rPr>
                 <w:rFonts w:ascii="Calibri" w:eastAsia="Calibri" w:hAnsi="Calibri" w:cs="Calibri"/>
               </w:rPr>
-              <w:t>4</w:t>
-            </w:r>
-            <w:r>
-              <w:rPr>
-                <w:rFonts w:ascii="Calibri" w:eastAsia="Calibri" w:hAnsi="Calibri" w:cs="Calibri"/>
-              </w:rPr>
-              <w:t>20</w:t>
-            </w:r>
-            <w:r>
-              <w:rPr>
-                <w:rFonts w:ascii="Calibri" w:eastAsia="Calibri" w:hAnsi="Calibri" w:cs="Calibri"/>
-              </w:rPr>
-              <w:t>-5</w:t>
-            </w:r>
-            <w:r>
-              <w:rPr>
-                <w:rFonts w:ascii="Calibri" w:eastAsia="Calibri" w:hAnsi="Calibri" w:cs="Calibri"/>
-              </w:rPr>
-              <w:t>43</w:t>
-            </w:r>
-            <w:r>
-              <w:rPr>
-                <w:rFonts w:ascii="Calibri" w:eastAsia="Calibri" w:hAnsi="Calibri" w:cs="Calibri"/>
-              </w:rPr>
-              <w:t>, 5</w:t>
-            </w:r>
-            <w:r>
-              <w:rPr>
-                <w:rFonts w:ascii="Calibri" w:eastAsia="Calibri" w:hAnsi="Calibri" w:cs="Calibri"/>
-              </w:rPr>
-              <w:t>44</w:t>
-            </w:r>
-            <w:r>
-              <w:rPr>
-                <w:rFonts w:ascii="Calibri" w:eastAsia="Calibri" w:hAnsi="Calibri" w:cs="Calibri"/>
-              </w:rPr>
-              <w:t>-6</w:t>
-            </w:r>
-            <w:r>
-              <w:rPr>
-                <w:rFonts w:ascii="Calibri" w:eastAsia="Calibri" w:hAnsi="Calibri" w:cs="Calibri"/>
-              </w:rPr>
-              <w:t>39</w:t>
-            </w:r>
-            <w:bookmarkStart w:id="0" w:name="_GoBack"/>
-            <w:bookmarkEnd w:id="0"/>
-            <w:r>
-              <w:rPr>
-                <w:rFonts w:ascii="Calibri" w:eastAsia="Calibri" w:hAnsi="Calibri" w:cs="Calibri"/>
-              </w:rPr>
-              <w:t>, 7</w:t>
-            </w:r>
-            <w:r>
-              <w:rPr>
-                <w:rFonts w:ascii="Calibri" w:eastAsia="Calibri" w:hAnsi="Calibri" w:cs="Calibri"/>
-              </w:rPr>
-              <w:t>53</w:t>
-            </w:r>
-            <w:r>
-              <w:rPr>
-                <w:rFonts w:ascii="Calibri" w:eastAsia="Calibri" w:hAnsi="Calibri" w:cs="Calibri"/>
-              </w:rPr>
-              <w:t>-8</w:t>
-            </w:r>
-            <w:r>
-              <w:rPr>
-                <w:rFonts w:ascii="Calibri" w:eastAsia="Calibri" w:hAnsi="Calibri" w:cs="Calibri"/>
-              </w:rPr>
-              <w:t>89</w:t>
+              <w:t>31-56</w:t>
+            </w:r>
+          </w:p>
+          <w:p>
+            <w:pPr>
+              <w:spacing w:before="120" w:after="120"/>
+              <w:rPr>
+                <w:rFonts w:ascii="Calibri" w:eastAsia="Calibri" w:hAnsi="Calibri" w:cs="Calibri"/>
+              </w:rPr>
+            </w:pPr>
+            <w:r>
+              <w:rPr>
+                <w:rFonts w:ascii="Calibri" w:eastAsia="Calibri" w:hAnsi="Calibri" w:cs="Calibri"/>
+              </w:rPr>
+              <w:t>54-144, 20-122, 21-123, 23-164</w:t>
             </w:r>
           </w:p>
         </w:tc>
@@ -4216,6 +4323,84 @@
               <w:t>Items.cs</w:t>
             </w:r>
             <w:proofErr w:type="spellEnd"/>
+            <w:r>
+              <w:rPr>
+                <w:rFonts w:ascii="Calibri" w:eastAsia="Calibri" w:hAnsi="Calibri" w:cs="Calibri"/>
+              </w:rPr>
+              <w:t xml:space="preserve">, </w:t>
+            </w:r>
+            <w:proofErr w:type="spellStart"/>
+            <w:r>
+              <w:rPr>
+                <w:rFonts w:ascii="Calibri" w:eastAsia="Calibri" w:hAnsi="Calibri" w:cs="Calibri"/>
+              </w:rPr>
+              <w:t>Buy.cs</w:t>
+            </w:r>
+            <w:proofErr w:type="spellEnd"/>
+            <w:r>
+              <w:rPr>
+                <w:rFonts w:ascii="Calibri" w:eastAsia="Calibri" w:hAnsi="Calibri" w:cs="Calibri"/>
+              </w:rPr>
+              <w:t xml:space="preserve">, </w:t>
+            </w:r>
+            <w:proofErr w:type="spellStart"/>
+            <w:r>
+              <w:rPr>
+                <w:rFonts w:ascii="Calibri" w:eastAsia="Calibri" w:hAnsi="Calibri" w:cs="Calibri"/>
+              </w:rPr>
+              <w:t>Sell.cs</w:t>
+            </w:r>
+            <w:proofErr w:type="spellEnd"/>
+            <w:r>
+              <w:rPr>
+                <w:rFonts w:ascii="Calibri" w:eastAsia="Calibri" w:hAnsi="Calibri" w:cs="Calibri"/>
+              </w:rPr>
+              <w:t xml:space="preserve">, </w:t>
+            </w:r>
+            <w:proofErr w:type="spellStart"/>
+            <w:r>
+              <w:rPr>
+                <w:rFonts w:ascii="Calibri" w:eastAsia="Calibri" w:hAnsi="Calibri" w:cs="Calibri"/>
+              </w:rPr>
+              <w:t>SuperUser.cs</w:t>
+            </w:r>
+            <w:proofErr w:type="spellEnd"/>
+            <w:r>
+              <w:rPr>
+                <w:rFonts w:ascii="Calibri" w:eastAsia="Calibri" w:hAnsi="Calibri" w:cs="Calibri"/>
+              </w:rPr>
+              <w:t xml:space="preserve">, </w:t>
+            </w:r>
+            <w:proofErr w:type="spellStart"/>
+            <w:r>
+              <w:rPr>
+                <w:rFonts w:ascii="Calibri" w:eastAsia="Calibri" w:hAnsi="Calibri" w:cs="Calibri"/>
+              </w:rPr>
+              <w:t>SecretStash.cs</w:t>
+            </w:r>
+            <w:proofErr w:type="spellEnd"/>
+            <w:r>
+              <w:rPr>
+                <w:rFonts w:ascii="Calibri" w:eastAsia="Calibri" w:hAnsi="Calibri" w:cs="Calibri"/>
+              </w:rPr>
+              <w:t xml:space="preserve"> </w:t>
+            </w:r>
+            <w:proofErr w:type="spellStart"/>
+            <w:r>
+              <w:rPr>
+                <w:rFonts w:ascii="Calibri" w:eastAsia="Calibri" w:hAnsi="Calibri" w:cs="Calibri"/>
+              </w:rPr>
+              <w:t>MovingFilesToArray.cs</w:t>
+            </w:r>
+            <w:proofErr w:type="spellEnd"/>
+          </w:p>
+          <w:p>
+            <w:pPr>
+              <w:spacing w:before="120" w:after="120"/>
+              <w:rPr>
+                <w:rFonts w:ascii="Calibri" w:eastAsia="Calibri" w:hAnsi="Calibri" w:cs="Calibri"/>
+              </w:rPr>
+            </w:pPr>
           </w:p>
         </w:tc>
         <w:tc>
@@ -4269,6 +4454,7 @@
                 <w:b/>
                 <w:bCs/>
               </w:rPr>
+              <w:lastRenderedPageBreak/>
               <w:t>Feature</w:t>
             </w:r>
           </w:p>
@@ -6700,6 +6886,7 @@
     <w:rsid w:val="0088476B"/>
     <w:rsid w:val="008E1C59"/>
     <w:rsid w:val="009955CD"/>
+    <w:rsid w:val="00BC0C38"/>
     <w:rsid w:val="00D566F3"/>
     <w:rsid w:val="00DE3E87"/>
     <w:rsid w:val="00E46362"/>
@@ -9395,7 +9582,7 @@
 </file>
 
 <file path=customXml/itemProps1.xml><?xml version="1.0" encoding="utf-8"?>
-<ds:datastoreItem xmlns:ds="http://schemas.openxmlformats.org/officeDocument/2006/customXml" ds:itemID="{4002BBFB-5602-4790-A95B-95488BE82F6A}">
+<ds:datastoreItem xmlns:ds="http://schemas.openxmlformats.org/officeDocument/2006/customXml" ds:itemID="{2CB35E4A-D944-4BB1-835B-1574B5B6A94C}">
   <ds:schemaRefs>
     <ds:schemaRef ds:uri="http://schemas.openxmlformats.org/officeDocument/2006/bibliography"/>
   </ds:schemaRefs>

</xml_diff>